<commit_message>
[lab_3_1] "lab 3" = "lab 3.0" in assignment text
</commit_message>
<xml_diff>
--- a/lab_3_1/statement/lab3.1.docx
+++ b/lab_3_1/statement/lab3.1.docx
@@ -117,132 +117,111 @@
         <w:t>embedded</w:t>
       </w:r>
       <w:r>
+        <w:t xml:space="preserve"> Nios II processor </w:t>
+      </w:r>
+      <w:r>
+        <w:t xml:space="preserve">controlling the system </w:t>
+      </w:r>
+      <w:r>
+        <w:t xml:space="preserve">by the </w:t>
+      </w:r>
+      <w:r>
+        <w:rPr>
+          <w:rStyle w:val="Emphasis"/>
+        </w:rPr>
+        <w:t>general-purpose</w:t>
+      </w:r>
+      <w:r>
+        <w:t xml:space="preserve"> ARM processor.</w:t>
+      </w:r>
+    </w:p>
+    <w:p>
+      <w:r>
+        <w:t xml:space="preserve">To simplify the </w:t>
+      </w:r>
+      <w:r>
+        <w:t>transition</w:t>
+      </w:r>
+      <w:r>
+        <w:t xml:space="preserve"> and to keep the code changes minimal,</w:t>
+      </w:r>
+      <w:r>
+        <w:t xml:space="preserve"> you used the ARM processor to run </w:t>
+      </w:r>
+      <w:r>
+        <w:rPr>
+          <w:rStyle w:val="Emphasis"/>
+        </w:rPr>
+        <w:t>bare-metal</w:t>
+      </w:r>
+      <w:r>
+        <w:t xml:space="preserve"> code, similarly to how you were using the Nios II processor.</w:t>
+      </w:r>
+      <w:r>
         <w:t xml:space="preserve"> </w:t>
       </w:r>
-      <w:proofErr w:type="spellStart"/>
-      <w:r>
-        <w:t>Nios</w:t>
-      </w:r>
-      <w:proofErr w:type="spellEnd"/>
-      <w:r>
-        <w:t xml:space="preserve"> II processor </w:t>
-      </w:r>
-      <w:r>
-        <w:t xml:space="preserve">controlling the system </w:t>
-      </w:r>
-      <w:r>
-        <w:t xml:space="preserve">by the </w:t>
+    </w:p>
+    <w:p>
+      <w:pPr>
+        <w:pStyle w:val="Heading1"/>
+      </w:pPr>
+      <w:r>
+        <w:t>Lab</w:t>
+      </w:r>
+      <w:r>
+        <w:t xml:space="preserve"> </w:t>
+      </w:r>
+      <w:r>
+        <w:t>3.1</w:t>
+      </w:r>
+      <w:r>
+        <w:t xml:space="preserve"> – </w:t>
+      </w:r>
+      <w:r>
+        <w:t>Embedded Linux Systems</w:t>
+      </w:r>
+    </w:p>
+    <w:p>
+      <w:pPr>
+        <w:pStyle w:val="Heading2"/>
+      </w:pPr>
+      <w:r>
+        <w:t xml:space="preserve">Bare-metal </w:t>
+      </w:r>
+      <w:r>
+        <w:t>limitations</w:t>
+      </w:r>
+    </w:p>
+    <w:p>
+      <w:r>
+        <w:t xml:space="preserve">Running </w:t>
       </w:r>
       <w:r>
         <w:rPr>
           <w:rStyle w:val="Emphasis"/>
         </w:rPr>
-        <w:t>general-purpose</w:t>
-      </w:r>
-      <w:r>
-        <w:t xml:space="preserve"> ARM processor.</w:t>
-      </w:r>
-    </w:p>
-    <w:p>
-      <w:r>
-        <w:t xml:space="preserve">To simplify the </w:t>
-      </w:r>
-      <w:r>
-        <w:t>transition</w:t>
-      </w:r>
-      <w:r>
-        <w:t xml:space="preserve"> and to keep the code changes minimal,</w:t>
-      </w:r>
-      <w:r>
-        <w:t xml:space="preserve"> you used the ARM processor to run </w:t>
-      </w:r>
-      <w:r>
-        <w:rPr>
-          <w:rStyle w:val="Emphasis"/>
-        </w:rPr>
         <w:t>bare-metal</w:t>
       </w:r>
       <w:r>
-        <w:t xml:space="preserve"> code, similarly to how you were using the </w:t>
-      </w:r>
-      <w:proofErr w:type="spellStart"/>
-      <w:r>
-        <w:t>Nios</w:t>
-      </w:r>
-      <w:proofErr w:type="spellEnd"/>
-      <w:r>
-        <w:t xml:space="preserve"> II processor.</w:t>
+        <w:t xml:space="preserve"> code on the ARM processor </w:t>
+      </w:r>
+      <w:r>
+        <w:t>is essentiall</w:t>
+      </w:r>
+      <w:r>
+        <w:t>y similar to having a high-</w:t>
+      </w:r>
+      <w:r>
+        <w:t>frequency</w:t>
+      </w:r>
+      <w:r>
+        <w:t xml:space="preserve"> (975 MHz!)</w:t>
       </w:r>
       <w:r>
         <w:t xml:space="preserve"> </w:t>
       </w:r>
-    </w:p>
-    <w:p>
-      <w:pPr>
-        <w:pStyle w:val="Heading1"/>
-      </w:pPr>
-      <w:r>
-        <w:t>Lab</w:t>
-      </w:r>
-      <w:r>
-        <w:t xml:space="preserve"> </w:t>
-      </w:r>
-      <w:r>
-        <w:t>3.1</w:t>
-      </w:r>
-      <w:r>
-        <w:t xml:space="preserve"> – </w:t>
-      </w:r>
-      <w:r>
-        <w:t>Embedded Linux Systems</w:t>
-      </w:r>
-    </w:p>
-    <w:p>
-      <w:pPr>
-        <w:pStyle w:val="Heading2"/>
-      </w:pPr>
-      <w:r>
-        <w:t xml:space="preserve">Bare-metal </w:t>
-      </w:r>
-      <w:r>
-        <w:t>limitations</w:t>
-      </w:r>
-    </w:p>
-    <w:p>
-      <w:r>
-        <w:t xml:space="preserve">Running </w:t>
-      </w:r>
-      <w:r>
-        <w:rPr>
-          <w:rStyle w:val="Emphasis"/>
-        </w:rPr>
-        <w:t>bare-metal</w:t>
-      </w:r>
-      <w:r>
-        <w:t xml:space="preserve"> code on the ARM processor </w:t>
-      </w:r>
-      <w:r>
-        <w:t>is essentiall</w:t>
-      </w:r>
-      <w:r>
-        <w:t>y similar to having a high-</w:t>
-      </w:r>
-      <w:r>
-        <w:t>frequency</w:t>
-      </w:r>
-      <w:r>
-        <w:t xml:space="preserve"> (975 MHz!)</w:t>
-      </w:r>
-      <w:r>
-        <w:t xml:space="preserve"> </w:t>
-      </w:r>
-      <w:proofErr w:type="spellStart"/>
-      <w:r>
-        <w:t>Nios</w:t>
-      </w:r>
-      <w:proofErr w:type="spellEnd"/>
-      <w:r>
-        <w:t xml:space="preserve"> II processor</w:t>
+      <w:r>
+        <w:t>Nios II processor</w:t>
       </w:r>
       <w:r>
         <w:t xml:space="preserve">, but there </w:t>
@@ -269,15 +248,7 @@
         </w:numPr>
       </w:pPr>
       <w:r>
-        <w:t xml:space="preserve">The ARM processor available on Cyclone V </w:t>
-      </w:r>
-      <w:proofErr w:type="spellStart"/>
-      <w:r>
-        <w:t>SoC</w:t>
-      </w:r>
-      <w:proofErr w:type="spellEnd"/>
-      <w:r>
-        <w:t xml:space="preserve"> </w:t>
+        <w:t xml:space="preserve">The ARM processor available on Cyclone V SoC </w:t>
       </w:r>
       <w:r>
         <w:t xml:space="preserve">devices </w:t>
@@ -289,15 +260,7 @@
         <w:t>core CPU. However, t</w:t>
       </w:r>
       <w:r>
-        <w:t xml:space="preserve">he </w:t>
-      </w:r>
-      <w:proofErr w:type="spellStart"/>
-      <w:r>
-        <w:t>preloader</w:t>
-      </w:r>
-      <w:proofErr w:type="spellEnd"/>
-      <w:r>
-        <w:t xml:space="preserve"> does not wake CPU1 up from reset, so your code is running on only one </w:t>
+        <w:t xml:space="preserve">he preloader does not wake CPU1 up from reset, so your code is running on only one </w:t>
       </w:r>
       <w:r>
         <w:t xml:space="preserve">of the </w:t>
@@ -399,16 +362,11 @@
         <w:t xml:space="preserve">controller </w:t>
       </w:r>
       <w:r>
-        <w:t xml:space="preserve">and for handling the </w:t>
-      </w:r>
-      <w:proofErr w:type="spellStart"/>
-      <w:r>
-        <w:t>filesystem</w:t>
+        <w:t>and for handling the filesystem</w:t>
       </w:r>
       <w:r>
         <w:t>s</w:t>
       </w:r>
-      <w:proofErr w:type="spellEnd"/>
       <w:r>
         <w:t xml:space="preserve"> used on your card.</w:t>
       </w:r>
@@ -520,15 +478,7 @@
         <w:t xml:space="preserve">in </w:t>
       </w:r>
       <w:r>
-        <w:t xml:space="preserve">the </w:t>
-      </w:r>
-      <w:proofErr w:type="spellStart"/>
-      <w:r>
-        <w:t>Nios</w:t>
-      </w:r>
-      <w:proofErr w:type="spellEnd"/>
-      <w:r>
-        <w:t xml:space="preserve"> II systems you have built until now.</w:t>
+        <w:t>the Nios II systems you have built until now.</w:t>
       </w:r>
       <w:r>
         <w:t xml:space="preserve"> Indeed, </w:t>
@@ -537,15 +487,7 @@
         <w:t xml:space="preserve">whenever you create a software project with </w:t>
       </w:r>
       <w:r>
-        <w:t xml:space="preserve">the </w:t>
-      </w:r>
-      <w:proofErr w:type="spellStart"/>
-      <w:r>
-        <w:t>Nios</w:t>
-      </w:r>
-      <w:proofErr w:type="spellEnd"/>
-      <w:r>
-        <w:t xml:space="preserve"> II software toolchain</w:t>
+        <w:t>the Nios II software toolchain</w:t>
       </w:r>
       <w:r>
         <w:t>, you see that 2 projects are always created:</w:t>
@@ -589,15 +531,7 @@
         <w:t>The BSP project</w:t>
       </w:r>
       <w:r>
-        <w:t xml:space="preserve"> contains all the information relative to the system on which the </w:t>
-      </w:r>
-      <w:proofErr w:type="spellStart"/>
-      <w:r>
-        <w:t>Nios</w:t>
-      </w:r>
-      <w:proofErr w:type="spellEnd"/>
-      <w:r>
-        <w:t xml:space="preserve"> II processor is instantiated, but it also contains code needed for the processor to interact with </w:t>
+        <w:t xml:space="preserve"> contains all the information relative to the system on which the Nios II processor is instantiated, but it also contains code needed for the processor to interact with </w:t>
       </w:r>
       <w:r>
         <w:t>its environment</w:t>
@@ -670,15 +604,7 @@
         <w:t xml:space="preserve"> </w:t>
       </w:r>
       <w:r>
-        <w:t xml:space="preserve">Whenever you compile your </w:t>
-      </w:r>
-      <w:proofErr w:type="spellStart"/>
-      <w:r>
-        <w:t>Nios</w:t>
-      </w:r>
-      <w:proofErr w:type="spellEnd"/>
-      <w:r>
-        <w:t xml:space="preserve"> II application code, the software toolchain also automatically compiles and links its associated HAL into a single binary.</w:t>
+        <w:t>Whenever you compile your Nios II application code, the software toolchain also automatically compiles and links its associated HAL into a single binary.</w:t>
       </w:r>
     </w:p>
     <w:p>
@@ -761,18 +687,10 @@
         <w:t xml:space="preserve">, </w:t>
       </w:r>
       <w:r>
-        <w:t>DMA</w:t>
-      </w:r>
-      <w:r>
-        <w:t xml:space="preserve">s, </w:t>
-      </w:r>
-      <w:proofErr w:type="spellStart"/>
-      <w:r>
-        <w:t>filesystems</w:t>
-      </w:r>
-      <w:proofErr w:type="spellEnd"/>
-      <w:r>
-        <w:t>, networking stack</w:t>
+        <w:t xml:space="preserve">DMAs, </w:t>
+      </w:r>
+      <w:r>
+        <w:t>filesystems, networking stack</w:t>
       </w:r>
       <w:r>
         <w:t xml:space="preserve"> </w:t>
@@ -878,18 +796,18 @@
     </w:p>
     <w:p>
       <w:r>
-        <w:t>In lab 3, you saw that g</w:t>
-      </w:r>
-      <w:r>
-        <w:t xml:space="preserve">etting the HPS up and running is a much more involved process compared to the </w:t>
-      </w:r>
-      <w:proofErr w:type="spellStart"/>
-      <w:r>
-        <w:t>Nios</w:t>
-      </w:r>
-      <w:proofErr w:type="spellEnd"/>
-      <w:r>
-        <w:t xml:space="preserve"> II processor</w:t>
+        <w:t>In lab 3</w:t>
+      </w:r>
+      <w:r>
+        <w:t>.0</w:t>
+      </w:r>
+      <w:bookmarkStart w:id="0" w:name="_GoBack"/>
+      <w:bookmarkEnd w:id="0"/>
+      <w:r>
+        <w:t>, you saw that g</w:t>
+      </w:r>
+      <w:r>
+        <w:t>etting the HPS up and running is a much more involved process compared to the Nios II processor</w:t>
       </w:r>
       <w:r>
         <w:t xml:space="preserve">, even for a </w:t>
@@ -963,13 +881,8 @@
         <w:t xml:space="preserve">that explains how this is done for the </w:t>
       </w:r>
       <w:r>
-        <w:t xml:space="preserve">Cyclone V </w:t>
-      </w:r>
-      <w:proofErr w:type="spellStart"/>
-      <w:r>
-        <w:t>SoC</w:t>
-      </w:r>
-      <w:proofErr w:type="spellEnd"/>
+        <w:t>Cyclone V SoC</w:t>
+      </w:r>
       <w:r>
         <w:t>-based devices</w:t>
       </w:r>
@@ -989,19 +902,11 @@
         <w:t xml:space="preserve"> </w:t>
       </w:r>
       <w:hyperlink r:id="rId8" w:history="1">
-        <w:proofErr w:type="spellStart"/>
         <w:r>
           <w:rPr>
             <w:rStyle w:val="Hyperlink"/>
           </w:rPr>
-          <w:t>SoC</w:t>
-        </w:r>
-        <w:proofErr w:type="spellEnd"/>
-        <w:r>
-          <w:rPr>
-            <w:rStyle w:val="Hyperlink"/>
-          </w:rPr>
-          <w:t>-FPGA Design Guide</w:t>
+          <w:t>SoC-FPGA Design Guide</w:t>
         </w:r>
       </w:hyperlink>
       <w:r>
@@ -1022,15 +927,7 @@
         <w:t>the DE1-SoC board, which is a much larger</w:t>
       </w:r>
       <w:r>
-        <w:t xml:space="preserve"> Cyclone V </w:t>
-      </w:r>
-      <w:proofErr w:type="spellStart"/>
-      <w:r>
-        <w:t>SoC</w:t>
-      </w:r>
-      <w:proofErr w:type="spellEnd"/>
-      <w:r>
-        <w:t>-based device</w:t>
+        <w:t xml:space="preserve"> Cyclone V SoC-based device</w:t>
       </w:r>
       <w:r>
         <w:t xml:space="preserve"> compared to the DE0-Nano-SoC that we are using for this course. How</w:t>
@@ -1156,15 +1053,7 @@
       </w:pPr>
       <w:r>
         <w:lastRenderedPageBreak/>
-        <w:t xml:space="preserve">9.3: System Design with </w:t>
-      </w:r>
-      <w:proofErr w:type="spellStart"/>
-      <w:r>
-        <w:t>Qsys</w:t>
-      </w:r>
-      <w:proofErr w:type="spellEnd"/>
-      <w:r>
-        <w:t xml:space="preserve"> – HPS</w:t>
+        <w:t>9.3: System Design with Qsys – HPS</w:t>
       </w:r>
     </w:p>
     <w:p>
@@ -1176,15 +1065,7 @@
         </w:numPr>
       </w:pPr>
       <w:r>
-        <w:t xml:space="preserve">9.4: Generating the </w:t>
-      </w:r>
-      <w:proofErr w:type="spellStart"/>
-      <w:r>
-        <w:t>Qsys</w:t>
-      </w:r>
-      <w:proofErr w:type="spellEnd"/>
-      <w:r>
-        <w:t xml:space="preserve"> System</w:t>
+        <w:t>9.4: Generating the Qsys System</w:t>
       </w:r>
     </w:p>
     <w:p>
@@ -1196,15 +1077,7 @@
         </w:numPr>
       </w:pPr>
       <w:r>
-        <w:t xml:space="preserve">9.5: Instantiating the </w:t>
-      </w:r>
-      <w:proofErr w:type="spellStart"/>
-      <w:r>
-        <w:t>Qsys</w:t>
-      </w:r>
-      <w:proofErr w:type="spellEnd"/>
-      <w:r>
-        <w:t xml:space="preserve"> System</w:t>
+        <w:t>9.5: Instantiating the Qsys System</w:t>
       </w:r>
     </w:p>
     <w:p>
@@ -1307,7 +1180,13 @@
     </w:p>
     <w:p>
       <w:r>
-        <w:t>As in lab 3, i</w:t>
+        <w:t>As in lab 3</w:t>
+      </w:r>
+      <w:r>
+        <w:t>.0</w:t>
+      </w:r>
+      <w:r>
+        <w:t>, i</w:t>
       </w:r>
       <w:r>
         <w:t xml:space="preserve">f </w:t>
@@ -1379,19 +1258,11 @@
         <w:t xml:space="preserve"> the </w:t>
       </w:r>
       <w:hyperlink r:id="rId10" w:history="1">
-        <w:proofErr w:type="spellStart"/>
         <w:r>
           <w:rPr>
             <w:rStyle w:val="Hyperlink"/>
           </w:rPr>
-          <w:t>SoC</w:t>
-        </w:r>
-        <w:proofErr w:type="spellEnd"/>
-        <w:r>
-          <w:rPr>
-            <w:rStyle w:val="Hyperlink"/>
-          </w:rPr>
-          <w:t>-FPGA Design Guide</w:t>
+          <w:t>SoC-FPGA Design Guide</w:t>
         </w:r>
       </w:hyperlink>
       <w:r>
@@ -1512,58 +1383,50 @@
         <w:t xml:space="preserve"> </w:t>
       </w:r>
       <w:r>
-        <w:t xml:space="preserve">install a </w:t>
-      </w:r>
-      <w:proofErr w:type="spellStart"/>
+        <w:t>install a file</w:t>
+      </w:r>
+      <w:r>
+        <w:t>system o</w:t>
+      </w:r>
+      <w:r>
+        <w:t>nto a partition.</w:t>
+      </w:r>
+    </w:p>
+    <w:p>
+      <w:r>
+        <w:t xml:space="preserve">Have you ever wondered why we partition hard disks? Why don’t we </w:t>
+      </w:r>
+      <w:r>
+        <w:t xml:space="preserve">just </w:t>
+      </w:r>
+      <w:r>
+        <w:t xml:space="preserve">put everything in a single big chunk of </w:t>
+      </w:r>
+      <w:r>
+        <w:t xml:space="preserve">(non-volatile) </w:t>
+      </w:r>
+      <w:r>
+        <w:t xml:space="preserve">memory? There are multiple advantages </w:t>
+      </w:r>
+      <w:r>
+        <w:t>to</w:t>
+      </w:r>
+      <w:r>
+        <w:t xml:space="preserve"> partitioning disks</w:t>
+      </w:r>
+      <w:r>
+        <w:t>. For instance, you might back</w:t>
+      </w:r>
+      <w:r>
+        <w:t xml:space="preserve">up just the part of your disk that stores your </w:t>
+      </w:r>
+      <w:r>
+        <w:t xml:space="preserve">user </w:t>
+      </w:r>
       <w:r>
         <w:t>file</w:t>
       </w:r>
       <w:r>
-        <w:t>system</w:t>
-      </w:r>
-      <w:proofErr w:type="spellEnd"/>
-      <w:r>
-        <w:t xml:space="preserve"> o</w:t>
-      </w:r>
-      <w:r>
-        <w:t>nto a partition.</w:t>
-      </w:r>
-    </w:p>
-    <w:p>
-      <w:r>
-        <w:t xml:space="preserve">Have you ever wondered why we partition hard disks? Why don’t we </w:t>
-      </w:r>
-      <w:r>
-        <w:t xml:space="preserve">just </w:t>
-      </w:r>
-      <w:r>
-        <w:t xml:space="preserve">put everything in a single big chunk of </w:t>
-      </w:r>
-      <w:r>
-        <w:t xml:space="preserve">(non-volatile) </w:t>
-      </w:r>
-      <w:r>
-        <w:t xml:space="preserve">memory? There are multiple advantages </w:t>
-      </w:r>
-      <w:r>
-        <w:t>to</w:t>
-      </w:r>
-      <w:r>
-        <w:t xml:space="preserve"> partitioning disks</w:t>
-      </w:r>
-      <w:r>
-        <w:t>. For instance, you might back</w:t>
-      </w:r>
-      <w:r>
-        <w:t xml:space="preserve">up just the part of your disk that stores your </w:t>
-      </w:r>
-      <w:r>
-        <w:t xml:space="preserve">user </w:t>
-      </w:r>
-      <w:r>
-        <w:t>file</w:t>
-      </w:r>
-      <w:r>
         <w:t>s</w:t>
       </w:r>
       <w:r>
@@ -1573,15 +1436,7 @@
         <w:t>damaging</w:t>
       </w:r>
       <w:r>
-        <w:t xml:space="preserve"> user files. Another less known fact is that, if you have a lot of space, your </w:t>
-      </w:r>
-      <w:proofErr w:type="spellStart"/>
-      <w:r>
-        <w:t>filesystem’s</w:t>
-      </w:r>
-      <w:proofErr w:type="spellEnd"/>
-      <w:r>
-        <w:t xml:space="preserve"> structures might become crazily large</w:t>
+        <w:t xml:space="preserve"> user files. Another less known fact is that, if you have a lot of space, your filesystem’s structures might become crazily large</w:t>
       </w:r>
       <w:r>
         <w:t>,</w:t>
@@ -1597,23 +1452,7 @@
         <w:t>. In this case</w:t>
       </w:r>
       <w:r>
-        <w:t xml:space="preserve"> you may want to split your </w:t>
-      </w:r>
-      <w:proofErr w:type="spellStart"/>
-      <w:r>
-        <w:t>filesystems</w:t>
-      </w:r>
-      <w:proofErr w:type="spellEnd"/>
-      <w:r>
-        <w:t xml:space="preserve"> into many </w:t>
-      </w:r>
-      <w:proofErr w:type="spellStart"/>
-      <w:r>
-        <w:t>filesystems</w:t>
-      </w:r>
-      <w:proofErr w:type="spellEnd"/>
-      <w:r>
-        <w:t xml:space="preserve"> stored </w:t>
+        <w:t xml:space="preserve"> you may want to split your filesystems into many filesystems stored </w:t>
       </w:r>
       <w:r>
         <w:t>on separate smaller partitions.</w:t>
@@ -1709,13 +1548,8 @@
         <w:t>Typical boot f</w:t>
       </w:r>
       <w:r>
-        <w:t xml:space="preserve">low of the Cyclone V </w:t>
-      </w:r>
-      <w:proofErr w:type="spellStart"/>
-      <w:r>
-        <w:t>SoC</w:t>
-      </w:r>
-      <w:proofErr w:type="spellEnd"/>
+        <w:t>low of the Cyclone V SoC</w:t>
+      </w:r>
     </w:p>
     <w:p>
       <w:r>
@@ -1737,15 +1571,7 @@
         <w:t xml:space="preserve">in </w:t>
       </w:r>
       <w:r>
-        <w:t xml:space="preserve">Cyclone V </w:t>
-      </w:r>
-      <w:proofErr w:type="spellStart"/>
-      <w:r>
-        <w:t>SoC</w:t>
-      </w:r>
-      <w:proofErr w:type="spellEnd"/>
-      <w:r>
-        <w:t xml:space="preserve"> devices</w:t>
+        <w:t>Cyclone V SoC devices</w:t>
       </w:r>
       <w:r>
         <w:t>. The boot process is d</w:t>
@@ -1837,32 +1663,19 @@
       <w:pPr>
         <w:pStyle w:val="Caption"/>
       </w:pPr>
-      <w:bookmarkStart w:id="0" w:name="_Ref450746380"/>
+      <w:bookmarkStart w:id="1" w:name="_Ref450746380"/>
       <w:r>
         <w:t xml:space="preserve">Figure </w:t>
       </w:r>
-      <w:r>
-        <w:fldChar w:fldCharType="begin"/>
-      </w:r>
-      <w:r>
-        <w:instrText xml:space="preserve"> SEQ Figure \* ARABIC </w:instrText>
-      </w:r>
-      <w:r>
-        <w:fldChar w:fldCharType="separate"/>
-      </w:r>
-      <w:r>
-        <w:rPr>
-          <w:noProof/>
-        </w:rPr>
-        <w:t>1</w:t>
-      </w:r>
-      <w:r>
-        <w:rPr>
-          <w:noProof/>
-        </w:rPr>
-        <w:fldChar w:fldCharType="end"/>
-      </w:r>
-      <w:bookmarkEnd w:id="0"/>
+      <w:fldSimple w:instr=" SEQ Figure \* ARABIC ">
+        <w:r>
+          <w:rPr>
+            <w:noProof/>
+          </w:rPr>
+          <w:t>1</w:t>
+        </w:r>
+      </w:fldSimple>
+      <w:bookmarkEnd w:id="1"/>
       <w:r>
         <w:t xml:space="preserve">: Cyclone V typical boot flow. source: </w:t>
       </w:r>
@@ -1882,14 +1695,12 @@
       <w:r>
         <w:t xml:space="preserve"> code stored in the </w:t>
       </w:r>
-      <w:proofErr w:type="spellStart"/>
       <w:r>
         <w:rPr>
           <w:rStyle w:val="Emphasis"/>
         </w:rPr>
         <w:t>BootROM</w:t>
       </w:r>
-      <w:proofErr w:type="spellEnd"/>
       <w:r>
         <w:t xml:space="preserve"> which is responsible </w:t>
       </w:r>
@@ -1918,27 +1729,17 @@
         <w:t xml:space="preserve"> the next boot stage from it. Typical</w:t>
       </w:r>
       <w:r>
-        <w:t xml:space="preserve">ly, the next boot stage is the </w:t>
-      </w:r>
-      <w:proofErr w:type="spellStart"/>
-      <w:r>
-        <w:t>p</w:t>
-      </w:r>
-      <w:r>
-        <w:t>reloader</w:t>
-      </w:r>
-      <w:proofErr w:type="spellEnd"/>
-      <w:r>
-        <w:t xml:space="preserve">. The </w:t>
-      </w:r>
-      <w:proofErr w:type="spellStart"/>
+        <w:t>ly, the next boot stage is the p</w:t>
+      </w:r>
+      <w:r>
+        <w:t xml:space="preserve">reloader. The </w:t>
+      </w:r>
       <w:r>
         <w:rPr>
           <w:rStyle w:val="Emphasis"/>
         </w:rPr>
         <w:t>preloader</w:t>
       </w:r>
-      <w:proofErr w:type="spellEnd"/>
       <w:r>
         <w:t xml:space="preserve"> is a </w:t>
       </w:r>
@@ -1952,18 +1753,10 @@
         <w:t>in</w:t>
       </w:r>
       <w:r>
-        <w:t xml:space="preserve">to the on-chip RAM (OCRAM) of the Cyclone V </w:t>
-      </w:r>
-      <w:proofErr w:type="spellStart"/>
-      <w:r>
-        <w:t>SoC</w:t>
-      </w:r>
-      <w:r>
-        <w:t>’s</w:t>
-      </w:r>
-      <w:proofErr w:type="spellEnd"/>
-      <w:r>
-        <w:t xml:space="preserve"> HPS</w:t>
+        <w:t>to the on-chip RAM (OCRAM) of the Cyclone V SoC</w:t>
+      </w:r>
+      <w:r>
+        <w:t>’s HPS</w:t>
       </w:r>
       <w:r>
         <w:t xml:space="preserve">. It cannot do much </w:t>
@@ -1990,15 +1783,7 @@
         <w:t xml:space="preserve"> configure the SDRAM controller, and to </w:t>
       </w:r>
       <w:r>
-        <w:t xml:space="preserve">load the </w:t>
-      </w:r>
-      <w:proofErr w:type="spellStart"/>
-      <w:r>
-        <w:t>bootloader</w:t>
-      </w:r>
-      <w:proofErr w:type="spellEnd"/>
-      <w:r>
-        <w:t xml:space="preserve"> (</w:t>
+        <w:t>load the bootloader (</w:t>
       </w:r>
       <w:r>
         <w:t>U-Boot</w:t>
@@ -2039,23 +1824,7 @@
     </w:p>
     <w:p>
       <w:r>
-        <w:t xml:space="preserve">When the </w:t>
-      </w:r>
-      <w:proofErr w:type="spellStart"/>
-      <w:r>
-        <w:t>BootROM</w:t>
-      </w:r>
-      <w:proofErr w:type="spellEnd"/>
-      <w:r>
-        <w:t xml:space="preserve"> loads the </w:t>
-      </w:r>
-      <w:proofErr w:type="spellStart"/>
-      <w:r>
-        <w:t>preloader</w:t>
-      </w:r>
-      <w:proofErr w:type="spellEnd"/>
-      <w:r>
-        <w:t xml:space="preserve"> from the SD card, it expects one </w:t>
+        <w:t xml:space="preserve">When the BootROM loads the preloader from the SD card, it expects one </w:t>
       </w:r>
       <w:r>
         <w:t>of the</w:t>
@@ -2178,32 +1947,19 @@
         <w:pStyle w:val="Caption"/>
         <w:jc w:val="center"/>
       </w:pPr>
-      <w:bookmarkStart w:id="1" w:name="_Ref450747427"/>
+      <w:bookmarkStart w:id="2" w:name="_Ref450747427"/>
       <w:r>
         <w:t xml:space="preserve">Figure </w:t>
       </w:r>
-      <w:r>
-        <w:fldChar w:fldCharType="begin"/>
-      </w:r>
-      <w:r>
-        <w:instrText xml:space="preserve"> SEQ Figure \* ARABIC </w:instrText>
-      </w:r>
-      <w:r>
-        <w:fldChar w:fldCharType="separate"/>
-      </w:r>
-      <w:r>
-        <w:rPr>
-          <w:noProof/>
-        </w:rPr>
-        <w:t>2</w:t>
-      </w:r>
-      <w:r>
-        <w:rPr>
-          <w:noProof/>
-        </w:rPr>
-        <w:fldChar w:fldCharType="end"/>
-      </w:r>
-      <w:bookmarkEnd w:id="1"/>
+      <w:fldSimple w:instr=" SEQ Figure \* ARABIC ">
+        <w:r>
+          <w:rPr>
+            <w:noProof/>
+          </w:rPr>
+          <w:t>2</w:t>
+        </w:r>
+      </w:fldSimple>
+      <w:bookmarkEnd w:id="2"/>
       <w:r>
         <w:t>: Supported partitioning scheme</w:t>
       </w:r>
@@ -2243,13 +1999,8 @@
       <w:r>
         <w:t xml:space="preserve">The Linux kernel can be thought as a packaging of OS services (scheduler, memory manager, </w:t>
       </w:r>
-      <w:proofErr w:type="spellStart"/>
-      <w:r>
-        <w:t>filesystem</w:t>
-      </w:r>
-      <w:proofErr w:type="spellEnd"/>
-      <w:r>
-        <w:t xml:space="preserve"> support</w:t>
+      <w:r>
+        <w:t>filesystem support</w:t>
       </w:r>
       <w:r>
         <w:t xml:space="preserve">) and </w:t>
@@ -2359,32 +2110,16 @@
         <w:fldChar w:fldCharType="end"/>
       </w:r>
       <w:r>
-        <w:t xml:space="preserve">. The </w:t>
-      </w:r>
-      <w:proofErr w:type="spellStart"/>
-      <w:r>
-        <w:t>bootload</w:t>
-      </w:r>
-      <w:r>
-        <w:t>er</w:t>
-      </w:r>
-      <w:proofErr w:type="spellEnd"/>
-      <w:r>
-        <w:t xml:space="preserve"> is responsible for loading the DTB</w:t>
+        <w:t>. The bootload</w:t>
+      </w:r>
+      <w:r>
+        <w:t>er is responsible for loading the DTB</w:t>
       </w:r>
       <w:r>
         <w:t xml:space="preserve"> </w:t>
       </w:r>
       <w:r>
-        <w:t xml:space="preserve">into memory and passing a pointer to it to the Linux kernel. The Linux kernel then parses it and loads the appropriate device drivers. You won’t have to touch the DTS file as the mainline kernel provides one for the </w:t>
-      </w:r>
-      <w:proofErr w:type="spellStart"/>
-      <w:r>
-        <w:t>Terasic</w:t>
-      </w:r>
-      <w:proofErr w:type="spellEnd"/>
-      <w:r>
-        <w:t xml:space="preserve"> DE0-Nano-SoC.</w:t>
+        <w:t>into memory and passing a pointer to it to the Linux kernel. The Linux kernel then parses it and loads the appropriate device drivers. You won’t have to touch the DTS file as the mainline kernel provides one for the Terasic DE0-Nano-SoC.</w:t>
       </w:r>
     </w:p>
     <w:p>
@@ -2446,42 +2181,21 @@
         <w:pStyle w:val="Caption"/>
         <w:jc w:val="center"/>
       </w:pPr>
-      <w:bookmarkStart w:id="2" w:name="_Ref450748659"/>
+      <w:bookmarkStart w:id="3" w:name="_Ref450748659"/>
       <w:r>
         <w:t xml:space="preserve">Figure </w:t>
       </w:r>
-      <w:r>
-        <w:fldChar w:fldCharType="begin"/>
-      </w:r>
-      <w:r>
-        <w:instrText xml:space="preserve"> SEQ Figure \* ARABIC </w:instrText>
-      </w:r>
-      <w:r>
-        <w:fldChar w:fldCharType="separate"/>
-      </w:r>
-      <w:r>
-        <w:rPr>
-          <w:noProof/>
-        </w:rPr>
-        <w:t>3</w:t>
-      </w:r>
-      <w:r>
-        <w:rPr>
-          <w:noProof/>
-        </w:rPr>
-        <w:fldChar w:fldCharType="end"/>
-      </w:r>
-      <w:bookmarkEnd w:id="2"/>
-      <w:r>
-        <w:t xml:space="preserve">: The DTB is loaded in memory along with the kernel by the </w:t>
-      </w:r>
-      <w:proofErr w:type="spellStart"/>
-      <w:r>
-        <w:t>bootloader</w:t>
-      </w:r>
-      <w:proofErr w:type="spellEnd"/>
-      <w:r>
-        <w:t>. A pointer to it is passed to the kernel in the r2 register on ARM</w:t>
+      <w:fldSimple w:instr=" SEQ Figure \* ARABIC ">
+        <w:r>
+          <w:rPr>
+            <w:noProof/>
+          </w:rPr>
+          <w:t>3</w:t>
+        </w:r>
+      </w:fldSimple>
+      <w:bookmarkEnd w:id="3"/>
+      <w:r>
+        <w:t>: The DTB is loaded in memory along with the kernel by the bootloader. A pointer to it is passed to the kernel in the r2 register on ARM</w:t>
       </w:r>
       <w:r>
         <w:t xml:space="preserve"> processors</w:t>
@@ -2509,18 +2223,10 @@
         <w:t xml:space="preserve">system is the root file system, which is </w:t>
       </w:r>
       <w:r>
-        <w:t xml:space="preserve">the </w:t>
-      </w:r>
-      <w:proofErr w:type="spellStart"/>
-      <w:r>
-        <w:t>file</w:t>
-      </w:r>
-      <w:r>
-        <w:t>system</w:t>
-      </w:r>
-      <w:proofErr w:type="spellEnd"/>
-      <w:r>
-        <w:t xml:space="preserve"> where the root is located. The root is the directory referred to as </w:t>
+        <w:t>the file</w:t>
+      </w:r>
+      <w:r>
+        <w:t xml:space="preserve">system where the root is located. The root is the directory referred to as </w:t>
       </w:r>
       <w:r>
         <w:rPr>
@@ -2810,7 +2516,6 @@
         </w:rPr>
         <w:t xml:space="preserve"> (with some help in the </w:t>
       </w:r>
-      <w:proofErr w:type="gramStart"/>
       <w:r>
         <w:rPr>
           <w:rStyle w:val="IntenseReference"/>
@@ -2821,7 +2526,6 @@
         </w:rPr>
         <w:t xml:space="preserve">tutorial </w:t>
       </w:r>
-      <w:proofErr w:type="gramEnd"/>
       <w:r>
         <w:rPr>
           <w:rStyle w:val="IntenseReference"/>
@@ -2897,10 +2601,16 @@
           <w:smallCaps w:val="0"/>
           <w:color w:val="auto"/>
         </w:rPr>
-        <w:t xml:space="preserve">Compile the </w:t>
-      </w:r>
-      <w:proofErr w:type="spellStart"/>
-      <w:r>
+        <w:t>Compile the preloader.</w:t>
+      </w:r>
+    </w:p>
+    <w:p>
+      <w:pPr>
+        <w:pStyle w:val="ListParagraph"/>
+        <w:numPr>
+          <w:ilvl w:val="0"/>
+          <w:numId w:val="20"/>
+        </w:numPr>
         <w:rPr>
           <w:rStyle w:val="IntenseReference"/>
           <w:b w:val="0"/>
@@ -2908,9 +2618,7 @@
           <w:smallCaps w:val="0"/>
           <w:color w:val="auto"/>
         </w:rPr>
-        <w:t>preloader</w:t>
-      </w:r>
-      <w:proofErr w:type="spellEnd"/>
+      </w:pPr>
       <w:r>
         <w:rPr>
           <w:rStyle w:val="IntenseReference"/>
@@ -2919,6 +2627,26 @@
           <w:smallCaps w:val="0"/>
           <w:color w:val="auto"/>
         </w:rPr>
+        <w:t>Compile the bootloader</w:t>
+      </w:r>
+      <w:r>
+        <w:rPr>
+          <w:rStyle w:val="IntenseReference"/>
+          <w:b w:val="0"/>
+          <w:bCs w:val="0"/>
+          <w:smallCaps w:val="0"/>
+          <w:color w:val="auto"/>
+        </w:rPr>
+        <w:t>, i.e U-Boot</w:t>
+      </w:r>
+      <w:r>
+        <w:rPr>
+          <w:rStyle w:val="IntenseReference"/>
+          <w:b w:val="0"/>
+          <w:bCs w:val="0"/>
+          <w:smallCaps w:val="0"/>
+          <w:color w:val="auto"/>
+        </w:rPr>
         <w:t>.</w:t>
       </w:r>
     </w:p>
@@ -2947,7 +2675,6 @@
         </w:rPr>
         <w:t xml:space="preserve">Compile the </w:t>
       </w:r>
-      <w:proofErr w:type="spellStart"/>
       <w:r>
         <w:rPr>
           <w:rStyle w:val="IntenseReference"/>
@@ -2956,9 +2683,8 @@
           <w:smallCaps w:val="0"/>
           <w:color w:val="auto"/>
         </w:rPr>
-        <w:t>bootloader</w:t>
-      </w:r>
-      <w:proofErr w:type="spellEnd"/>
+        <w:t xml:space="preserve">Linux </w:t>
+      </w:r>
       <w:r>
         <w:rPr>
           <w:rStyle w:val="IntenseReference"/>
@@ -2967,88 +2693,8 @@
           <w:smallCaps w:val="0"/>
           <w:color w:val="auto"/>
         </w:rPr>
-        <w:t xml:space="preserve">, </w:t>
-      </w:r>
-      <w:proofErr w:type="spellStart"/>
-      <w:r>
-        <w:rPr>
-          <w:rStyle w:val="IntenseReference"/>
-          <w:b w:val="0"/>
-          <w:bCs w:val="0"/>
-          <w:smallCaps w:val="0"/>
-          <w:color w:val="auto"/>
-        </w:rPr>
-        <w:t>i.e</w:t>
-      </w:r>
-      <w:proofErr w:type="spellEnd"/>
-      <w:r>
-        <w:rPr>
-          <w:rStyle w:val="IntenseReference"/>
-          <w:b w:val="0"/>
-          <w:bCs w:val="0"/>
-          <w:smallCaps w:val="0"/>
-          <w:color w:val="auto"/>
-        </w:rPr>
-        <w:t xml:space="preserve"> U-Boot</w:t>
-      </w:r>
-      <w:r>
-        <w:rPr>
-          <w:rStyle w:val="IntenseReference"/>
-          <w:b w:val="0"/>
-          <w:bCs w:val="0"/>
-          <w:smallCaps w:val="0"/>
-          <w:color w:val="auto"/>
-        </w:rPr>
-        <w:t>.</w:t>
-      </w:r>
-    </w:p>
-    <w:p>
-      <w:pPr>
-        <w:pStyle w:val="ListParagraph"/>
-        <w:numPr>
-          <w:ilvl w:val="0"/>
-          <w:numId w:val="20"/>
-        </w:numPr>
-        <w:rPr>
-          <w:rStyle w:val="IntenseReference"/>
-          <w:b w:val="0"/>
-          <w:bCs w:val="0"/>
-          <w:smallCaps w:val="0"/>
-          <w:color w:val="auto"/>
-        </w:rPr>
-      </w:pPr>
-      <w:r>
-        <w:rPr>
-          <w:rStyle w:val="IntenseReference"/>
-          <w:b w:val="0"/>
-          <w:bCs w:val="0"/>
-          <w:smallCaps w:val="0"/>
-          <w:color w:val="auto"/>
-        </w:rPr>
-        <w:t xml:space="preserve">Compile the </w:t>
-      </w:r>
-      <w:r>
-        <w:rPr>
-          <w:rStyle w:val="IntenseReference"/>
-          <w:b w:val="0"/>
-          <w:bCs w:val="0"/>
-          <w:smallCaps w:val="0"/>
-          <w:color w:val="auto"/>
-        </w:rPr>
-        <w:t xml:space="preserve">Linux </w:t>
-      </w:r>
-      <w:r>
-        <w:rPr>
-          <w:rStyle w:val="IntenseReference"/>
-          <w:b w:val="0"/>
-          <w:bCs w:val="0"/>
-          <w:smallCaps w:val="0"/>
-          <w:color w:val="auto"/>
-        </w:rPr>
         <w:t>kernel.</w:t>
       </w:r>
-      <w:bookmarkStart w:id="3" w:name="_GoBack"/>
-      <w:bookmarkEnd w:id="3"/>
     </w:p>
     <w:p>
       <w:pPr>
@@ -3232,7 +2878,7 @@
           <w:rPr>
             <w:noProof/>
           </w:rPr>
-          <w:t>5</w:t>
+          <w:t>3</w:t>
         </w:r>
         <w:r>
           <w:rPr>
@@ -3249,45 +2895,8 @@
       <w:jc w:val="center"/>
     </w:pPr>
     <w:r>
-      <w:t xml:space="preserve">René </w:t>
+      <w:t>René Beuchat, Philémon Favrod, Sahand Kashani</w:t>
     </w:r>
-    <w:proofErr w:type="spellStart"/>
-    <w:r>
-      <w:t>Beuchat</w:t>
-    </w:r>
-    <w:proofErr w:type="spellEnd"/>
-    <w:r>
-      <w:t xml:space="preserve">, </w:t>
-    </w:r>
-    <w:proofErr w:type="spellStart"/>
-    <w:r>
-      <w:t>Philémon</w:t>
-    </w:r>
-    <w:proofErr w:type="spellEnd"/>
-    <w:r>
-      <w:t xml:space="preserve"> </w:t>
-    </w:r>
-    <w:proofErr w:type="spellStart"/>
-    <w:r>
-      <w:t>Favrod</w:t>
-    </w:r>
-    <w:proofErr w:type="spellEnd"/>
-    <w:r>
-      <w:t xml:space="preserve">, </w:t>
-    </w:r>
-    <w:proofErr w:type="spellStart"/>
-    <w:r>
-      <w:t>Sahand</w:t>
-    </w:r>
-    <w:proofErr w:type="spellEnd"/>
-    <w:r>
-      <w:t xml:space="preserve"> </w:t>
-    </w:r>
-    <w:proofErr w:type="spellStart"/>
-    <w:r>
-      <w:t>Kashani</w:t>
-    </w:r>
-    <w:proofErr w:type="spellEnd"/>
   </w:p>
 </w:ftr>
 </file>
@@ -3353,19 +2962,11 @@
         <w:t xml:space="preserve"> It is mentioned in the </w:t>
       </w:r>
       <w:hyperlink r:id="rId1" w:history="1">
-        <w:proofErr w:type="spellStart"/>
         <w:r>
           <w:rPr>
             <w:rStyle w:val="Hyperlink"/>
           </w:rPr>
-          <w:t>SoC</w:t>
-        </w:r>
-        <w:proofErr w:type="spellEnd"/>
-        <w:r>
-          <w:rPr>
-            <w:rStyle w:val="Hyperlink"/>
-          </w:rPr>
-          <w:t>-FPGA Design Guide</w:t>
+          <w:t>SoC-FPGA Design Guide</w:t>
         </w:r>
       </w:hyperlink>
       <w:r>
@@ -3419,15 +3020,7 @@
         <w:footnoteRef/>
       </w:r>
       <w:r>
-        <w:t xml:space="preserve"> The </w:t>
-      </w:r>
-      <w:proofErr w:type="spellStart"/>
-      <w:r>
-        <w:t>preloader</w:t>
-      </w:r>
-      <w:proofErr w:type="spellEnd"/>
-      <w:r>
-        <w:t xml:space="preserve"> might also be from U-Boot, i.e. U-Boot SPL.</w:t>
+        <w:t xml:space="preserve"> The preloader might also be from U-Boot, i.e. U-Boot SPL.</w:t>
       </w:r>
     </w:p>
   </w:footnote>
@@ -3443,15 +3036,7 @@
         <w:footnoteRef/>
       </w:r>
       <w:r>
-        <w:t xml:space="preserve"> The primary partition is a FAT32-formatted partition containing the kernel image that is used by the </w:t>
-      </w:r>
-      <w:proofErr w:type="spellStart"/>
-      <w:r>
-        <w:t>bootloader</w:t>
-      </w:r>
-      <w:proofErr w:type="spellEnd"/>
-      <w:r>
-        <w:t>.</w:t>
+        <w:t xml:space="preserve"> The primary partition is a FAT32-formatted partition containing the kernel image that is used by the bootloader.</w:t>
       </w:r>
     </w:p>
   </w:footnote>
@@ -3472,13 +3057,8 @@
     </w:r>
     <w:r>
       <w:tab/>
-      <w:t xml:space="preserve">CS-309, </w:t>
+      <w:t>CS-309, PrSoC</w:t>
     </w:r>
-    <w:proofErr w:type="spellStart"/>
-    <w:r>
-      <w:t>PrSoC</w:t>
-    </w:r>
-    <w:proofErr w:type="spellEnd"/>
   </w:p>
 </w:hdr>
 </file>
@@ -6277,6 +5857,7 @@
   <w:style w:type="character" w:default="1" w:styleId="DefaultParagraphFont">
     <w:name w:val="Default Paragraph Font"/>
     <w:uiPriority w:val="1"/>
+    <w:semiHidden/>
     <w:unhideWhenUsed/>
   </w:style>
   <w:style w:type="table" w:default="1" w:styleId="TableNormal">
@@ -7327,7 +6908,7 @@
 </file>
 
 <file path=customXml/itemProps1.xml><?xml version="1.0" encoding="utf-8"?>
-<ds:datastoreItem xmlns:ds="http://schemas.openxmlformats.org/officeDocument/2006/customXml" ds:itemID="{9075866C-E796-443C-A057-67F04A2E434D}">
+<ds:datastoreItem xmlns:ds="http://schemas.openxmlformats.org/officeDocument/2006/customXml" ds:itemID="{B84C093F-EDB7-4534-BC29-07B70CF8CD50}">
   <ds:schemaRefs>
     <ds:schemaRef ds:uri="http://schemas.openxmlformats.org/officeDocument/2006/bibliography"/>
   </ds:schemaRefs>

</xml_diff>